<commit_message>
Updating the repository, with mp3 in the ./mp3s folder
</commit_message>
<xml_diff>
--- a/developer-hub/developer-cloud-native/cloud-blogs/ok/ok.docx
+++ b/developer-hub/developer-cloud-native/cloud-blogs/ok/ok.docx
@@ -133,6 +133,17 @@
           <w:szCs w:val="48"/>
         </w:rPr>
         <w:t>Where We Are Now</w:t>
+      </w:r>
+      <w:r>
+        <w:rPr>
+          <w:rFonts w:ascii="CiscoSans" w:eastAsia="Times New Roman" w:hAnsi="CiscoSans" w:cs="Times New Roman"/>
+          <w:b/>
+          <w:bCs/>
+          <w:color w:val="1B1C1D"/>
+          <w:sz w:val="48"/>
+          <w:szCs w:val="48"/>
+        </w:rPr>
+        <w:t>!</w:t>
       </w:r>
     </w:p>
     <w:p>

</xml_diff>